<commit_message>
fixed error on seasonality (now using the transf to remove it before doing AIC
</commit_message>
<xml_diff>
--- a/Time Series Project.docx
+++ b/Time Series Project.docx
@@ -55,192 +55,6 @@
           <w:sz w:val="28"/>
           <w:szCs w:val="28"/>
         </w:rPr>
-        <w:t>Due Date</w:t>
-      </w:r>
-      <w:r>
-        <w:rPr>
-          <w:b/>
-          <w:bCs/>
-          <w:sz w:val="28"/>
-          <w:szCs w:val="28"/>
-        </w:rPr>
-        <w:t>s:</w:t>
-      </w:r>
-    </w:p>
-    <w:p>
-      <w:pPr>
-        <w:rPr>
-          <w:b/>
-          <w:bCs/>
-          <w:sz w:val="28"/>
-          <w:szCs w:val="28"/>
-        </w:rPr>
-      </w:pPr>
-    </w:p>
-    <w:p>
-      <w:pPr>
-        <w:rPr>
-          <w:b/>
-          <w:bCs/>
-          <w:sz w:val="28"/>
-          <w:szCs w:val="28"/>
-        </w:rPr>
-      </w:pPr>
-      <w:r>
-        <w:rPr>
-          <w:b/>
-          <w:bCs/>
-          <w:sz w:val="28"/>
-          <w:szCs w:val="28"/>
-        </w:rPr>
-        <w:t xml:space="preserve">EDA: </w:t>
-      </w:r>
-    </w:p>
-    <w:p>
-      <w:pPr>
-        <w:rPr>
-          <w:b/>
-          <w:bCs/>
-          <w:sz w:val="28"/>
-          <w:szCs w:val="28"/>
-        </w:rPr>
-      </w:pPr>
-      <w:r>
-        <w:rPr>
-          <w:b/>
-          <w:bCs/>
-          <w:sz w:val="28"/>
-          <w:szCs w:val="28"/>
-        </w:rPr>
-        <w:t xml:space="preserve">Saturday </w:t>
-      </w:r>
-      <w:bookmarkStart w:id="0" w:name="_GoBack"/>
-      <w:r>
-        <w:rPr>
-          <w:b/>
-          <w:bCs/>
-          <w:sz w:val="28"/>
-          <w:szCs w:val="28"/>
-        </w:rPr>
-        <w:t>March 14</w:t>
-      </w:r>
-      <w:r>
-        <w:rPr>
-          <w:b/>
-          <w:bCs/>
-          <w:sz w:val="28"/>
-          <w:szCs w:val="28"/>
-        </w:rPr>
-        <w:t xml:space="preserve"> at 11:59pm</w:t>
-      </w:r>
-      <w:bookmarkEnd w:id="0"/>
-    </w:p>
-    <w:p>
-      <w:pPr>
-        <w:rPr>
-          <w:b/>
-          <w:bCs/>
-          <w:sz w:val="28"/>
-          <w:szCs w:val="28"/>
-        </w:rPr>
-      </w:pPr>
-    </w:p>
-    <w:p>
-      <w:pPr>
-        <w:rPr>
-          <w:b/>
-          <w:bCs/>
-          <w:sz w:val="28"/>
-          <w:szCs w:val="28"/>
-        </w:rPr>
-      </w:pPr>
-      <w:r>
-        <w:rPr>
-          <w:b/>
-          <w:bCs/>
-          <w:sz w:val="28"/>
-          <w:szCs w:val="28"/>
-        </w:rPr>
-        <w:t>Final Project Documentation and Presentation:</w:t>
-      </w:r>
-    </w:p>
-    <w:p>
-      <w:pPr>
-        <w:rPr>
-          <w:sz w:val="22"/>
-          <w:szCs w:val="22"/>
-        </w:rPr>
-      </w:pPr>
-      <w:r>
-        <w:rPr>
-          <w:b/>
-          <w:bCs/>
-          <w:sz w:val="28"/>
-          <w:szCs w:val="28"/>
-        </w:rPr>
-        <w:t xml:space="preserve"> </w:t>
-      </w:r>
-      <w:r>
-        <w:rPr>
-          <w:b/>
-          <w:bCs/>
-          <w:sz w:val="28"/>
-          <w:szCs w:val="28"/>
-        </w:rPr>
-        <w:t xml:space="preserve">Saturday, </w:t>
-      </w:r>
-      <w:r>
-        <w:rPr>
-          <w:b/>
-          <w:bCs/>
-          <w:sz w:val="28"/>
-          <w:szCs w:val="28"/>
-        </w:rPr>
-        <w:t>April</w:t>
-      </w:r>
-      <w:r>
-        <w:rPr>
-          <w:b/>
-          <w:bCs/>
-          <w:sz w:val="28"/>
-          <w:szCs w:val="28"/>
-        </w:rPr>
-        <w:t xml:space="preserve"> 11 at 11:59pm</w:t>
-      </w:r>
-    </w:p>
-    <w:p>
-      <w:pPr>
-        <w:rPr>
-          <w:sz w:val="22"/>
-          <w:szCs w:val="22"/>
-        </w:rPr>
-      </w:pPr>
-    </w:p>
-    <w:p>
-      <w:pPr>
-        <w:ind w:left="720"/>
-        <w:rPr>
-          <w:sz w:val="22"/>
-          <w:szCs w:val="22"/>
-        </w:rPr>
-      </w:pPr>
-    </w:p>
-    <w:p>
-      <w:pPr>
-        <w:rPr>
-          <w:b/>
-          <w:bCs/>
-          <w:sz w:val="28"/>
-          <w:szCs w:val="28"/>
-        </w:rPr>
-      </w:pPr>
-      <w:r>
-        <w:rPr>
-          <w:b/>
-          <w:bCs/>
-          <w:sz w:val="28"/>
-          <w:szCs w:val="28"/>
-        </w:rPr>
         <w:t>The project:</w:t>
       </w:r>
     </w:p>
@@ -776,14 +590,6 @@
         </w:rPr>
         <w:t>Please leave the link on the Google Doc for a week so others can learn from your presentation.  Please check out at least 3 of your peer’s presentations and please watch your own presentation as well.   It is often very useful (although always a bit awkward for me at least ;) to watch yourself present!</w:t>
       </w:r>
-    </w:p>
-    <w:p>
-      <w:pPr>
-        <w:rPr>
-          <w:sz w:val="22"/>
-          <w:szCs w:val="22"/>
-        </w:rPr>
-      </w:pPr>
     </w:p>
     <w:p>
       <w:pPr>
@@ -928,6 +734,15 @@
           <w:szCs w:val="22"/>
         </w:rPr>
       </w:pPr>
+      <w:r>
+        <w:rPr>
+          <w:sz w:val="22"/>
+          <w:szCs w:val="22"/>
+        </w:rPr>
+        <w:t xml:space="preserve">If however, you would like to work in a group of 3, let me know and I can make a special project with some data I have.  </w:t>
+      </w:r>
+      <w:bookmarkStart w:id="0" w:name="_GoBack"/>
+      <w:bookmarkEnd w:id="0"/>
     </w:p>
     <w:p>
       <w:pPr>
@@ -1128,6 +943,7 @@
           <w:sz w:val="21"/>
           <w:szCs w:val="21"/>
         </w:rPr>
+        <w:lastRenderedPageBreak/>
         <w:t xml:space="preserve">Communication and presentation of your findings </w:t>
       </w:r>
       <w:r>
@@ -1384,132 +1200,381 @@
     <w:p>
       <w:pPr>
         <w:rPr>
-          <w:sz w:val="22"/>
-          <w:szCs w:val="22"/>
-        </w:rPr>
-      </w:pPr>
-    </w:p>
-    <w:p>
-      <w:pPr>
-        <w:rPr>
-          <w:sz w:val="22"/>
-          <w:szCs w:val="22"/>
-        </w:rPr>
-      </w:pPr>
-      <w:r>
-        <w:rPr>
-          <w:sz w:val="22"/>
-          <w:szCs w:val="22"/>
-        </w:rPr>
-        <w:t>Please submit</w:t>
-      </w:r>
-    </w:p>
-    <w:p>
-      <w:pPr>
-        <w:ind w:firstLine="720"/>
-        <w:rPr>
-          <w:sz w:val="22"/>
-          <w:szCs w:val="22"/>
-        </w:rPr>
-      </w:pPr>
-      <w:r>
-        <w:rPr>
-          <w:sz w:val="22"/>
-          <w:szCs w:val="22"/>
-        </w:rPr>
-        <w:t>a.  your pptx (or slides in whatever form (pdf, Prezi, etc.)</w:t>
-      </w:r>
-      <w:r>
-        <w:rPr>
-          <w:sz w:val="22"/>
-          <w:szCs w:val="22"/>
-        </w:rPr>
+          <w:b/>
+          <w:bCs/>
+          <w:sz w:val="28"/>
+          <w:szCs w:val="28"/>
+        </w:rPr>
+      </w:pPr>
+    </w:p>
+    <w:p>
+      <w:pPr>
+        <w:rPr>
+          <w:b/>
+          <w:bCs/>
+          <w:sz w:val="28"/>
+          <w:szCs w:val="28"/>
+        </w:rPr>
+      </w:pPr>
+      <w:r>
+        <w:rPr>
+          <w:b/>
+          <w:bCs/>
+          <w:sz w:val="28"/>
+          <w:szCs w:val="28"/>
+        </w:rPr>
+        <w:t xml:space="preserve">EDA: </w:t>
+      </w:r>
+    </w:p>
+    <w:p>
+      <w:pPr>
+        <w:rPr>
+          <w:b/>
+          <w:bCs/>
+          <w:sz w:val="28"/>
+          <w:szCs w:val="28"/>
+        </w:rPr>
+      </w:pPr>
+      <w:r>
+        <w:rPr>
+          <w:b/>
+          <w:bCs/>
+          <w:sz w:val="28"/>
+          <w:szCs w:val="28"/>
+        </w:rPr>
+        <w:t>Saturday March 14 at 11:59pm</w:t>
+      </w:r>
+    </w:p>
+    <w:p>
+      <w:r>
+        <w:t>Deliverable:</w:t>
+      </w:r>
+    </w:p>
+    <w:p>
+      <w:pPr>
+        <w:pStyle w:val="ListParagraph"/>
+        <w:numPr>
+          <w:ilvl w:val="0"/>
+          <w:numId w:val="3"/>
+        </w:numPr>
+      </w:pPr>
+      <w:r>
+        <w:t>3-minute YouTube video</w:t>
+      </w:r>
+      <w:proofErr w:type="gramStart"/>
+      <w:r>
+        <w:t>:  (</w:t>
+      </w:r>
+      <w:proofErr w:type="gramEnd"/>
+      <w:r>
+        <w:t>You can use the same slides but each team member must make the full presentation with all the slides.)</w:t>
+      </w:r>
+    </w:p>
+    <w:p>
+      <w:pPr>
+        <w:pStyle w:val="ListParagraph"/>
+        <w:numPr>
+          <w:ilvl w:val="0"/>
+          <w:numId w:val="2"/>
+        </w:numPr>
+        <w:ind w:firstLine="360"/>
+      </w:pPr>
+      <w:r>
+        <w:t xml:space="preserve">Identify yourself and your team (if applicable).  </w:t>
+      </w:r>
+    </w:p>
+    <w:p>
+      <w:pPr>
+        <w:pStyle w:val="ListParagraph"/>
+        <w:numPr>
+          <w:ilvl w:val="0"/>
+          <w:numId w:val="2"/>
+        </w:numPr>
+        <w:ind w:firstLine="360"/>
+      </w:pPr>
+      <w:r>
+        <w:t>Describe Data Set / Time Series (Who, What, When, Where, Why and How)</w:t>
+      </w:r>
+    </w:p>
+    <w:p>
+      <w:pPr>
+        <w:pStyle w:val="ListParagraph"/>
+        <w:numPr>
+          <w:ilvl w:val="0"/>
+          <w:numId w:val="2"/>
+        </w:numPr>
+        <w:ind w:firstLine="360"/>
+      </w:pPr>
+      <w:r>
+        <w:t xml:space="preserve">Stationary / Non-Stationary </w:t>
+      </w:r>
+    </w:p>
+    <w:p>
+      <w:pPr>
+        <w:pStyle w:val="ListParagraph"/>
+        <w:numPr>
+          <w:ilvl w:val="0"/>
+          <w:numId w:val="2"/>
+        </w:numPr>
+        <w:ind w:firstLine="360"/>
+      </w:pPr>
+      <w:r>
+        <w:t>ACFs and Spectral Densities just to explore</w:t>
+      </w:r>
+    </w:p>
+    <w:p>
+      <w:pPr>
+        <w:pStyle w:val="ListParagraph"/>
+        <w:numPr>
+          <w:ilvl w:val="0"/>
+          <w:numId w:val="2"/>
+        </w:numPr>
+        <w:ind w:firstLine="360"/>
+      </w:pPr>
+      <w:r>
+        <w:t>At least 2 candidate ARMA / ARIMA models</w:t>
+      </w:r>
+    </w:p>
+    <w:p>
+      <w:pPr>
+        <w:pStyle w:val="ListParagraph"/>
+        <w:numPr>
+          <w:ilvl w:val="1"/>
+          <w:numId w:val="2"/>
+        </w:numPr>
+        <w:ind w:firstLine="360"/>
+      </w:pPr>
+      <w:r>
+        <w:t>The models in factored form with standard deviation.</w:t>
+      </w:r>
+    </w:p>
+    <w:p>
+      <w:pPr>
+        <w:pStyle w:val="ListParagraph"/>
+        <w:numPr>
+          <w:ilvl w:val="1"/>
+          <w:numId w:val="2"/>
+        </w:numPr>
+        <w:ind w:firstLine="360"/>
+      </w:pPr>
+      <w:r>
+        <w:t>AIC</w:t>
+      </w:r>
+    </w:p>
+    <w:p>
+      <w:pPr>
+        <w:pStyle w:val="ListParagraph"/>
+        <w:numPr>
+          <w:ilvl w:val="1"/>
+          <w:numId w:val="2"/>
+        </w:numPr>
+        <w:ind w:firstLine="360"/>
+      </w:pPr>
+      <w:r>
+        <w:t>ASE</w:t>
+      </w:r>
+    </w:p>
+    <w:p>
+      <w:pPr>
+        <w:pStyle w:val="ListParagraph"/>
+        <w:numPr>
+          <w:ilvl w:val="1"/>
+          <w:numId w:val="2"/>
+        </w:numPr>
+        <w:ind w:firstLine="360"/>
+      </w:pPr>
+      <w:r>
+        <w:t xml:space="preserve">Visualization of Forecasts with a Practical Horizon. </w:t>
+      </w:r>
+    </w:p>
+    <w:p>
+      <w:pPr>
+        <w:pStyle w:val="ListParagraph"/>
+        <w:numPr>
+          <w:ilvl w:val="0"/>
+          <w:numId w:val="2"/>
+        </w:numPr>
+        <w:ind w:firstLine="360"/>
+      </w:pPr>
+      <w:r>
+        <w:t>Strategy / Plans for the rest of the analysis.</w:t>
+      </w:r>
+    </w:p>
+    <w:p>
+      <w:pPr>
+        <w:pStyle w:val="ListParagraph"/>
+        <w:numPr>
+          <w:ilvl w:val="0"/>
+          <w:numId w:val="3"/>
+        </w:numPr>
+        <w:rPr>
+          <w:sz w:val="24"/>
+          <w:szCs w:val="24"/>
+        </w:rPr>
+      </w:pPr>
+      <w:r>
+        <w:t xml:space="preserve">Submit your slides to 2DS and </w:t>
+      </w:r>
+      <w:r>
+        <w:t xml:space="preserve">make sure your video URL is on the Google Doc. </w:t>
+      </w:r>
+    </w:p>
+    <w:p>
+      <w:pPr>
+        <w:rPr>
+          <w:b/>
+          <w:bCs/>
+          <w:sz w:val="28"/>
+          <w:szCs w:val="28"/>
+        </w:rPr>
+      </w:pPr>
+    </w:p>
+    <w:p>
+      <w:pPr>
+        <w:rPr>
+          <w:b/>
+          <w:bCs/>
+          <w:sz w:val="28"/>
+          <w:szCs w:val="28"/>
+        </w:rPr>
+      </w:pPr>
+      <w:r>
+        <w:rPr>
+          <w:b/>
+          <w:bCs/>
+          <w:sz w:val="28"/>
+          <w:szCs w:val="28"/>
+        </w:rPr>
+        <w:t>Final Project Documentation and Presentation:</w:t>
+      </w:r>
+    </w:p>
+    <w:p>
+      <w:pPr>
+        <w:rPr>
+          <w:sz w:val="22"/>
+          <w:szCs w:val="22"/>
+        </w:rPr>
+      </w:pPr>
+      <w:r>
+        <w:rPr>
+          <w:b/>
+          <w:bCs/>
+          <w:sz w:val="28"/>
+          <w:szCs w:val="28"/>
+        </w:rPr>
+        <w:t xml:space="preserve"> Saturday, April 11 at 11:59pm</w:t>
+      </w:r>
+    </w:p>
+    <w:p>
+      <w:pPr>
+        <w:rPr>
+          <w:sz w:val="22"/>
+          <w:szCs w:val="22"/>
+        </w:rPr>
+      </w:pPr>
+    </w:p>
+    <w:p>
+      <w:pPr>
+        <w:pStyle w:val="ListParagraph"/>
+        <w:numPr>
+          <w:ilvl w:val="0"/>
+          <w:numId w:val="4"/>
+        </w:numPr>
+      </w:pPr>
+      <w:r>
+        <w:t>Everything listed above</w:t>
+      </w:r>
+      <w:r>
+        <w:t xml:space="preserve"> in “</w:t>
+      </w:r>
+      <w:r>
+        <w:rPr>
+          <w:b/>
+          <w:bCs/>
+        </w:rPr>
+        <w:t>The Project</w:t>
+      </w:r>
+      <w:r>
+        <w:t>” section.</w:t>
+      </w:r>
+    </w:p>
+    <w:p>
+      <w:pPr>
+        <w:pStyle w:val="ListParagraph"/>
+        <w:numPr>
+          <w:ilvl w:val="0"/>
+          <w:numId w:val="4"/>
+        </w:numPr>
+      </w:pPr>
+      <w:r>
+        <w:t>Submission</w:t>
+      </w:r>
+    </w:p>
+    <w:p>
+      <w:pPr>
+        <w:pStyle w:val="ListParagraph"/>
+        <w:numPr>
+          <w:ilvl w:val="1"/>
+          <w:numId w:val="4"/>
+        </w:numPr>
+        <w:ind w:right="-360"/>
+      </w:pPr>
+      <w:r>
+        <w:t>your pptx (or slides in whatever form (pdf, Prezi, etc.)</w:t>
+      </w:r>
+      <w:r>
         <w:t xml:space="preserve"> (Put in “Final Project Presentation.”)</w:t>
       </w:r>
     </w:p>
     <w:p>
       <w:pPr>
-        <w:ind w:firstLine="720"/>
-        <w:rPr>
-          <w:sz w:val="22"/>
-          <w:szCs w:val="22"/>
-        </w:rPr>
-      </w:pPr>
-      <w:r>
-        <w:rPr>
-          <w:sz w:val="22"/>
-          <w:szCs w:val="22"/>
-        </w:rPr>
-        <w:t xml:space="preserve">b. an R markdown or </w:t>
+        <w:pStyle w:val="ListParagraph"/>
+        <w:numPr>
+          <w:ilvl w:val="1"/>
+          <w:numId w:val="4"/>
+        </w:numPr>
+        <w:ind w:right="-360"/>
+      </w:pPr>
+      <w:r>
+        <w:t xml:space="preserve">an R markdown or </w:t>
       </w:r>
       <w:proofErr w:type="spellStart"/>
       <w:r>
-        <w:rPr>
-          <w:sz w:val="22"/>
-          <w:szCs w:val="22"/>
-        </w:rPr>
         <w:t>Jupyter</w:t>
       </w:r>
       <w:proofErr w:type="spellEnd"/>
       <w:r>
-        <w:rPr>
-          <w:sz w:val="22"/>
-          <w:szCs w:val="22"/>
-        </w:rPr>
         <w:t xml:space="preserve"> notebook or equivalent</w:t>
       </w:r>
       <w:r>
-        <w:rPr>
-          <w:sz w:val="22"/>
-          <w:szCs w:val="22"/>
-        </w:rPr>
-        <w:t xml:space="preserve"> (Put in “Final Project Documentation.”)</w:t>
-      </w:r>
-    </w:p>
-    <w:p>
-      <w:pPr>
-        <w:ind w:left="1440"/>
-        <w:rPr>
-          <w:sz w:val="22"/>
-          <w:szCs w:val="22"/>
-        </w:rPr>
-      </w:pPr>
-      <w:r>
-        <w:rPr>
-          <w:sz w:val="22"/>
-          <w:szCs w:val="22"/>
-        </w:rPr>
-        <w:t xml:space="preserve">this file should contain all of your EDA, modeling and forecasting code and be very organized and </w:t>
-      </w:r>
-      <w:r>
-        <w:rPr>
-          <w:sz w:val="22"/>
-          <w:szCs w:val="22"/>
-        </w:rPr>
+        <w:t xml:space="preserve"> (Put in “Final Project Documentation.</w:t>
+      </w:r>
+      <w:proofErr w:type="gramStart"/>
+      <w:r>
+        <w:t>”)this</w:t>
+      </w:r>
+      <w:proofErr w:type="gramEnd"/>
+      <w:r>
+        <w:t xml:space="preserve"> file should contain all of your EDA, modeling and forecasting code and be very organized and </w:t>
+      </w:r>
+      <w:r>
         <w:t xml:space="preserve">well </w:t>
       </w:r>
       <w:r>
-        <w:rPr>
-          <w:sz w:val="22"/>
-          <w:szCs w:val="22"/>
-        </w:rPr>
-        <w:t xml:space="preserve">commented. </w:t>
-      </w:r>
-    </w:p>
-    <w:p>
-      <w:pPr>
-        <w:ind w:firstLine="720"/>
-        <w:rPr>
-          <w:sz w:val="22"/>
-          <w:szCs w:val="22"/>
-        </w:rPr>
-      </w:pPr>
-      <w:r>
-        <w:rPr>
-          <w:sz w:val="22"/>
-          <w:szCs w:val="22"/>
-        </w:rPr>
-        <w:t>c. Please make sure your link is on your pptx and the Google Doc.</w:t>
+        <w:t>commented.</w:t>
+      </w:r>
+    </w:p>
+    <w:p>
+      <w:pPr>
+        <w:pStyle w:val="ListParagraph"/>
+        <w:numPr>
+          <w:ilvl w:val="1"/>
+          <w:numId w:val="4"/>
+        </w:numPr>
+        <w:ind w:right="-360"/>
+      </w:pPr>
+      <w:r>
+        <w:t>Please make sure your link is on your pptx and the Google Doc.</w:t>
       </w:r>
     </w:p>
     <w:sectPr>
@@ -1525,6 +1590,184 @@
 <file path=word/numbering.xml><?xml version="1.0" encoding="utf-8"?>
 <w:numbering xmlns:wpc="http://schemas.microsoft.com/office/word/2010/wordprocessingCanvas" xmlns:cx="http://schemas.microsoft.com/office/drawing/2014/chartex" xmlns:cx1="http://schemas.microsoft.com/office/drawing/2015/9/8/chartex" xmlns:cx2="http://schemas.microsoft.com/office/drawing/2015/10/21/chartex" xmlns:cx3="http://schemas.microsoft.com/office/drawing/2016/5/9/chartex" xmlns:cx4="http://schemas.microsoft.com/office/drawing/2016/5/10/chartex" xmlns:cx5="http://schemas.microsoft.com/office/drawing/2016/5/11/chartex" xmlns:cx6="http://schemas.microsoft.com/office/drawing/2016/5/12/chartex" xmlns:cx7="http://schemas.microsoft.com/office/drawing/2016/5/13/chartex" xmlns:cx8="http://schemas.microsoft.com/office/drawing/2016/5/14/chartex" xmlns:mc="http://schemas.openxmlformats.org/markup-compatibility/2006" xmlns:aink="http://schemas.microsoft.com/office/drawing/2016/ink" xmlns:am3d="http://schemas.microsoft.com/office/drawing/2017/model3d" xmlns:o="urn:schemas-microsoft-com:office:office" xmlns:r="http://schemas.openxmlformats.org/officeDocument/2006/relationships" xmlns:m="http://schemas.openxmlformats.org/officeDocument/2006/math" xmlns:v="urn:schemas-microsoft-com:vml" xmlns:wp14="http://schemas.microsoft.com/office/word/2010/wordprocessingDrawing" xmlns:wp="http://schemas.openxmlformats.org/drawingml/2006/wordprocessingDrawing" xmlns:w10="urn:schemas-microsoft-com:office:word" xmlns:w="http://schemas.openxmlformats.org/wordprocessingml/2006/main" xmlns:w14="http://schemas.microsoft.com/office/word/2010/wordml" xmlns:w15="http://schemas.microsoft.com/office/word/2012/wordml" xmlns:w16cid="http://schemas.microsoft.com/office/word/2016/wordml/cid" xmlns:w16se="http://schemas.microsoft.com/office/word/2015/wordml/symex" xmlns:wpg="http://schemas.microsoft.com/office/word/2010/wordprocessingGroup" xmlns:wpi="http://schemas.microsoft.com/office/word/2010/wordprocessingInk" xmlns:wne="http://schemas.microsoft.com/office/word/2006/wordml" xmlns:wps="http://schemas.microsoft.com/office/word/2010/wordprocessingShape" mc:Ignorable="w14 w15 w16se w16cid wp14">
   <w:abstractNum w:abstractNumId="0" w15:restartNumberingAfterBreak="0">
+    <w:nsid w:val="26886D8A"/>
+    <w:multiLevelType w:val="hybridMultilevel"/>
+    <w:tmpl w:val="CB5AD3E4"/>
+    <w:lvl w:ilvl="0" w:tplc="0409000F">
+      <w:start w:val="1"/>
+      <w:numFmt w:val="decimal"/>
+      <w:lvlText w:val="%1."/>
+      <w:lvlJc w:val="left"/>
+      <w:pPr>
+        <w:ind w:left="720" w:hanging="360"/>
+      </w:pPr>
+      <w:rPr>
+        <w:rFonts w:hint="default"/>
+      </w:rPr>
+    </w:lvl>
+    <w:lvl w:ilvl="1" w:tplc="04090019" w:tentative="1">
+      <w:start w:val="1"/>
+      <w:numFmt w:val="lowerLetter"/>
+      <w:lvlText w:val="%2."/>
+      <w:lvlJc w:val="left"/>
+      <w:pPr>
+        <w:ind w:left="1440" w:hanging="360"/>
+      </w:pPr>
+    </w:lvl>
+    <w:lvl w:ilvl="2" w:tplc="0409001B" w:tentative="1">
+      <w:start w:val="1"/>
+      <w:numFmt w:val="lowerRoman"/>
+      <w:lvlText w:val="%3."/>
+      <w:lvlJc w:val="right"/>
+      <w:pPr>
+        <w:ind w:left="2160" w:hanging="180"/>
+      </w:pPr>
+    </w:lvl>
+    <w:lvl w:ilvl="3" w:tplc="0409000F" w:tentative="1">
+      <w:start w:val="1"/>
+      <w:numFmt w:val="decimal"/>
+      <w:lvlText w:val="%4."/>
+      <w:lvlJc w:val="left"/>
+      <w:pPr>
+        <w:ind w:left="2880" w:hanging="360"/>
+      </w:pPr>
+    </w:lvl>
+    <w:lvl w:ilvl="4" w:tplc="04090019" w:tentative="1">
+      <w:start w:val="1"/>
+      <w:numFmt w:val="lowerLetter"/>
+      <w:lvlText w:val="%5."/>
+      <w:lvlJc w:val="left"/>
+      <w:pPr>
+        <w:ind w:left="3600" w:hanging="360"/>
+      </w:pPr>
+    </w:lvl>
+    <w:lvl w:ilvl="5" w:tplc="0409001B" w:tentative="1">
+      <w:start w:val="1"/>
+      <w:numFmt w:val="lowerRoman"/>
+      <w:lvlText w:val="%6."/>
+      <w:lvlJc w:val="right"/>
+      <w:pPr>
+        <w:ind w:left="4320" w:hanging="180"/>
+      </w:pPr>
+    </w:lvl>
+    <w:lvl w:ilvl="6" w:tplc="0409000F" w:tentative="1">
+      <w:start w:val="1"/>
+      <w:numFmt w:val="decimal"/>
+      <w:lvlText w:val="%7."/>
+      <w:lvlJc w:val="left"/>
+      <w:pPr>
+        <w:ind w:left="5040" w:hanging="360"/>
+      </w:pPr>
+    </w:lvl>
+    <w:lvl w:ilvl="7" w:tplc="04090019" w:tentative="1">
+      <w:start w:val="1"/>
+      <w:numFmt w:val="lowerLetter"/>
+      <w:lvlText w:val="%8."/>
+      <w:lvlJc w:val="left"/>
+      <w:pPr>
+        <w:ind w:left="5760" w:hanging="360"/>
+      </w:pPr>
+    </w:lvl>
+    <w:lvl w:ilvl="8" w:tplc="0409001B" w:tentative="1">
+      <w:start w:val="1"/>
+      <w:numFmt w:val="lowerRoman"/>
+      <w:lvlText w:val="%9."/>
+      <w:lvlJc w:val="right"/>
+      <w:pPr>
+        <w:ind w:left="6480" w:hanging="180"/>
+      </w:pPr>
+    </w:lvl>
+  </w:abstractNum>
+  <w:abstractNum w:abstractNumId="1" w15:restartNumberingAfterBreak="0">
+    <w:nsid w:val="3D367387"/>
+    <w:multiLevelType w:val="hybridMultilevel"/>
+    <w:tmpl w:val="F2FC54B6"/>
+    <w:lvl w:ilvl="0" w:tplc="0409000F">
+      <w:start w:val="1"/>
+      <w:numFmt w:val="decimal"/>
+      <w:lvlText w:val="%1."/>
+      <w:lvlJc w:val="left"/>
+      <w:pPr>
+        <w:ind w:left="720" w:hanging="360"/>
+      </w:pPr>
+      <w:rPr>
+        <w:rFonts w:hint="default"/>
+      </w:rPr>
+    </w:lvl>
+    <w:lvl w:ilvl="1" w:tplc="04090019">
+      <w:start w:val="1"/>
+      <w:numFmt w:val="lowerLetter"/>
+      <w:lvlText w:val="%2."/>
+      <w:lvlJc w:val="left"/>
+      <w:pPr>
+        <w:ind w:left="1440" w:hanging="360"/>
+      </w:pPr>
+    </w:lvl>
+    <w:lvl w:ilvl="2" w:tplc="0409001B" w:tentative="1">
+      <w:start w:val="1"/>
+      <w:numFmt w:val="lowerRoman"/>
+      <w:lvlText w:val="%3."/>
+      <w:lvlJc w:val="right"/>
+      <w:pPr>
+        <w:ind w:left="2160" w:hanging="180"/>
+      </w:pPr>
+    </w:lvl>
+    <w:lvl w:ilvl="3" w:tplc="0409000F" w:tentative="1">
+      <w:start w:val="1"/>
+      <w:numFmt w:val="decimal"/>
+      <w:lvlText w:val="%4."/>
+      <w:lvlJc w:val="left"/>
+      <w:pPr>
+        <w:ind w:left="2880" w:hanging="360"/>
+      </w:pPr>
+    </w:lvl>
+    <w:lvl w:ilvl="4" w:tplc="04090019" w:tentative="1">
+      <w:start w:val="1"/>
+      <w:numFmt w:val="lowerLetter"/>
+      <w:lvlText w:val="%5."/>
+      <w:lvlJc w:val="left"/>
+      <w:pPr>
+        <w:ind w:left="3600" w:hanging="360"/>
+      </w:pPr>
+    </w:lvl>
+    <w:lvl w:ilvl="5" w:tplc="0409001B" w:tentative="1">
+      <w:start w:val="1"/>
+      <w:numFmt w:val="lowerRoman"/>
+      <w:lvlText w:val="%6."/>
+      <w:lvlJc w:val="right"/>
+      <w:pPr>
+        <w:ind w:left="4320" w:hanging="180"/>
+      </w:pPr>
+    </w:lvl>
+    <w:lvl w:ilvl="6" w:tplc="0409000F" w:tentative="1">
+      <w:start w:val="1"/>
+      <w:numFmt w:val="decimal"/>
+      <w:lvlText w:val="%7."/>
+      <w:lvlJc w:val="left"/>
+      <w:pPr>
+        <w:ind w:left="5040" w:hanging="360"/>
+      </w:pPr>
+    </w:lvl>
+    <w:lvl w:ilvl="7" w:tplc="04090019" w:tentative="1">
+      <w:start w:val="1"/>
+      <w:numFmt w:val="lowerLetter"/>
+      <w:lvlText w:val="%8."/>
+      <w:lvlJc w:val="left"/>
+      <w:pPr>
+        <w:ind w:left="5760" w:hanging="360"/>
+      </w:pPr>
+    </w:lvl>
+    <w:lvl w:ilvl="8" w:tplc="0409001B" w:tentative="1">
+      <w:start w:val="1"/>
+      <w:numFmt w:val="lowerRoman"/>
+      <w:lvlText w:val="%9."/>
+      <w:lvlJc w:val="right"/>
+      <w:pPr>
+        <w:ind w:left="6480" w:hanging="180"/>
+      </w:pPr>
+    </w:lvl>
+  </w:abstractNum>
+  <w:abstractNum w:abstractNumId="2" w15:restartNumberingAfterBreak="0">
     <w:nsid w:val="5EB102F5"/>
     <w:multiLevelType w:val="hybridMultilevel"/>
     <w:tmpl w:val="6076F6E0"/>
@@ -1636,8 +1879,106 @@
       </w:rPr>
     </w:lvl>
   </w:abstractNum>
+  <w:abstractNum w:abstractNumId="3" w15:restartNumberingAfterBreak="0">
+    <w:nsid w:val="6B0E3F67"/>
+    <w:multiLevelType w:val="hybridMultilevel"/>
+    <w:tmpl w:val="8F6A36AA"/>
+    <w:lvl w:ilvl="0" w:tplc="D988E206">
+      <w:start w:val="1"/>
+      <w:numFmt w:val="lowerLetter"/>
+      <w:lvlText w:val="%1."/>
+      <w:lvlJc w:val="left"/>
+      <w:pPr>
+        <w:ind w:left="1080" w:hanging="360"/>
+      </w:pPr>
+      <w:rPr>
+        <w:rFonts w:hint="default"/>
+      </w:rPr>
+    </w:lvl>
+    <w:lvl w:ilvl="1" w:tplc="04090019">
+      <w:start w:val="1"/>
+      <w:numFmt w:val="lowerLetter"/>
+      <w:lvlText w:val="%2."/>
+      <w:lvlJc w:val="left"/>
+      <w:pPr>
+        <w:ind w:left="1800" w:hanging="360"/>
+      </w:pPr>
+    </w:lvl>
+    <w:lvl w:ilvl="2" w:tplc="0409001B" w:tentative="1">
+      <w:start w:val="1"/>
+      <w:numFmt w:val="lowerRoman"/>
+      <w:lvlText w:val="%3."/>
+      <w:lvlJc w:val="right"/>
+      <w:pPr>
+        <w:ind w:left="2520" w:hanging="180"/>
+      </w:pPr>
+    </w:lvl>
+    <w:lvl w:ilvl="3" w:tplc="0409000F" w:tentative="1">
+      <w:start w:val="1"/>
+      <w:numFmt w:val="decimal"/>
+      <w:lvlText w:val="%4."/>
+      <w:lvlJc w:val="left"/>
+      <w:pPr>
+        <w:ind w:left="3240" w:hanging="360"/>
+      </w:pPr>
+    </w:lvl>
+    <w:lvl w:ilvl="4" w:tplc="04090019" w:tentative="1">
+      <w:start w:val="1"/>
+      <w:numFmt w:val="lowerLetter"/>
+      <w:lvlText w:val="%5."/>
+      <w:lvlJc w:val="left"/>
+      <w:pPr>
+        <w:ind w:left="3960" w:hanging="360"/>
+      </w:pPr>
+    </w:lvl>
+    <w:lvl w:ilvl="5" w:tplc="0409001B" w:tentative="1">
+      <w:start w:val="1"/>
+      <w:numFmt w:val="lowerRoman"/>
+      <w:lvlText w:val="%6."/>
+      <w:lvlJc w:val="right"/>
+      <w:pPr>
+        <w:ind w:left="4680" w:hanging="180"/>
+      </w:pPr>
+    </w:lvl>
+    <w:lvl w:ilvl="6" w:tplc="0409000F" w:tentative="1">
+      <w:start w:val="1"/>
+      <w:numFmt w:val="decimal"/>
+      <w:lvlText w:val="%7."/>
+      <w:lvlJc w:val="left"/>
+      <w:pPr>
+        <w:ind w:left="5400" w:hanging="360"/>
+      </w:pPr>
+    </w:lvl>
+    <w:lvl w:ilvl="7" w:tplc="04090019" w:tentative="1">
+      <w:start w:val="1"/>
+      <w:numFmt w:val="lowerLetter"/>
+      <w:lvlText w:val="%8."/>
+      <w:lvlJc w:val="left"/>
+      <w:pPr>
+        <w:ind w:left="6120" w:hanging="360"/>
+      </w:pPr>
+    </w:lvl>
+    <w:lvl w:ilvl="8" w:tplc="0409001B" w:tentative="1">
+      <w:start w:val="1"/>
+      <w:numFmt w:val="lowerRoman"/>
+      <w:lvlText w:val="%9."/>
+      <w:lvlJc w:val="right"/>
+      <w:pPr>
+        <w:ind w:left="6840" w:hanging="180"/>
+      </w:pPr>
+    </w:lvl>
+  </w:abstractNum>
   <w:num w:numId="1">
+    <w:abstractNumId w:val="2"/>
+  </w:num>
+  <w:num w:numId="2">
+    <w:abstractNumId w:val="3"/>
+  </w:num>
+  <w:num w:numId="3">
     <w:abstractNumId w:val="0"/>
+  </w:num>
+  <w:num w:numId="4">
+    <w:abstractNumId w:val="1"/>
   </w:num>
 </w:numbering>
 </file>

</xml_diff>